<commit_message>
se agrega un espacio en texto image
</commit_message>
<xml_diff>
--- a/app/templates/texto_imagen.docx
+++ b/app/templates/texto_imagen.docx
@@ -4,9 +4,9 @@
   <w:body>
     <w:tbl>
       <w:tblPr>
-        <w:tblW w:w="8755" w:type="dxa"/>
+        <w:tblW w:w="9083" w:type="dxa"/>
         <w:jc w:val="left"/>
-        <w:tblInd w:w="680" w:type="dxa"/>
+        <w:tblInd w:w="352" w:type="dxa"/>
         <w:tblLayout w:type="fixed"/>
         <w:tblCellMar>
           <w:top w:w="29" w:type="dxa"/>
@@ -16,8 +16,9 @@
         </w:tblCellMar>
       </w:tblPr>
       <w:tblGrid>
-        <w:gridCol w:w="4350"/>
-        <w:gridCol w:w="4405"/>
+        <w:gridCol w:w="4255"/>
+        <w:gridCol w:w="504"/>
+        <w:gridCol w:w="4324"/>
       </w:tblGrid>
       <w:tr>
         <w:trPr>
@@ -25,7 +26,7 @@
         </w:trPr>
         <w:tc>
           <w:tcPr>
-            <w:tcW w:w="4350" w:type="dxa"/>
+            <w:tcW w:w="4255" w:type="dxa"/>
             <w:tcBorders/>
           </w:tcPr>
           <w:p>
@@ -43,7 +44,24 @@
         </w:tc>
         <w:tc>
           <w:tcPr>
-            <w:tcW w:w="4405" w:type="dxa"/>
+            <w:tcW w:w="504" w:type="dxa"/>
+            <w:tcBorders/>
+          </w:tcPr>
+          <w:p>
+            <w:pPr>
+              <w:pStyle w:val="TableContents"/>
+              <w:widowControl w:val="false"/>
+              <w:jc w:val="center"/>
+              <w:rPr/>
+            </w:pPr>
+            <w:r>
+              <w:rPr/>
+            </w:r>
+          </w:p>
+        </w:tc>
+        <w:tc>
+          <w:tcPr>
+            <w:tcW w:w="4324" w:type="dxa"/>
             <w:tcBorders/>
           </w:tcPr>
           <w:p>
@@ -120,7 +138,7 @@
     <w:pPr>
       <w:widowControl/>
       <w:suppressAutoHyphens w:val="true"/>
-      <w:overflowPunct w:val="true"/>
+      <w:overflowPunct w:val="false"/>
       <w:bidi w:val="0"/>
       <w:spacing w:before="0" w:after="0"/>
       <w:jc w:val="left"/>

</xml_diff>